<commit_message>
Modification cahier des charges et planification
</commit_message>
<xml_diff>
--- a/Documentations/Cahiers_des_charges/Cahier_charges.docx
+++ b/Documentations/Cahiers_des_charges/Cahier_charges.docx
@@ -533,17 +533,8 @@
           <w:color w:val="EE0060"/>
           <w:sz w:val="48"/>
         </w:rPr>
-        <w:t xml:space="preserve"> </w:t>
-      </w:r>
-      <w:proofErr w:type="spellStart"/>
-      <w:r>
-        <w:rPr>
-          <w:color w:val="EE0060"/>
-          <w:sz w:val="48"/>
-        </w:rPr>
-        <w:t>Savy</w:t>
-      </w:r>
-      <w:proofErr w:type="spellEnd"/>
+        <w:t xml:space="preserve"> Savy</w:t>
+      </w:r>
     </w:p>
     <w:p>
       <w:pPr>
@@ -561,7 +552,13 @@
         </w:rPr>
         <w:t xml:space="preserve">Elie Aubin </w:t>
       </w:r>
-      <w:proofErr w:type="spellStart"/>
+      <w:r>
+        <w:rPr>
+          <w:color w:val="EE0060"/>
+          <w:sz w:val="48"/>
+        </w:rPr>
+        <w:t xml:space="preserve">Kameni </w:t>
+      </w:r>
       <w:r>
         <w:rPr>
           <w:color w:val="EE0060"/>
@@ -569,7 +566,6 @@
         </w:rPr>
         <w:t>Keumeneuk</w:t>
       </w:r>
-      <w:proofErr w:type="spellEnd"/>
     </w:p>
     <w:p>
       <w:pPr>
@@ -1243,7 +1239,13 @@
         <w:jc w:val="both"/>
       </w:pPr>
       <w:r>
-        <w:t>Le serveur doit pouvoir obtenir</w:t>
+        <w:t xml:space="preserve">Le </w:t>
+      </w:r>
+      <w:r>
+        <w:t>client</w:t>
+      </w:r>
+      <w:r>
+        <w:t xml:space="preserve"> doit pouvoir obtenir</w:t>
       </w:r>
       <w:r>
         <w:t xml:space="preserve"> et </w:t>
@@ -1345,7 +1347,13 @@
         <w:jc w:val="both"/>
       </w:pPr>
       <w:r>
-        <w:t>Les objets doivent pouvoir alarmer le serveur en cas de problème majeur (On ne peut plus chauffer ou allumer).</w:t>
+        <w:t xml:space="preserve">Les objets doivent pouvoir alarmer le </w:t>
+      </w:r>
+      <w:r>
+        <w:t>client</w:t>
+      </w:r>
+      <w:r>
+        <w:t xml:space="preserve"> en cas de problème majeur (On ne peut plus chauffer ou allumer).</w:t>
       </w:r>
     </w:p>
     <w:p>
@@ -1486,7 +1494,15 @@
         <w:t> »</w:t>
       </w:r>
       <w:r>
-        <w:t xml:space="preserve"> envoyé et reçu par le serveur central.</w:t>
+        <w:t xml:space="preserve"> envoyé et reçu par le </w:t>
+      </w:r>
+      <w:r>
+        <w:t>client</w:t>
+      </w:r>
+      <w:bookmarkStart w:id="3" w:name="_GoBack"/>
+      <w:bookmarkEnd w:id="3"/>
+      <w:r>
+        <w:t xml:space="preserve"> central.</w:t>
       </w:r>
     </w:p>
     <w:p>
@@ -1545,8 +1561,6 @@
       <w:r>
         <w:t xml:space="preserve"> version minimale.</w:t>
       </w:r>
-      <w:bookmarkStart w:id="3" w:name="_GoBack"/>
-      <w:bookmarkEnd w:id="3"/>
     </w:p>
     <w:p>
       <w:pPr>
@@ -1784,21 +1798,11 @@
       </w:tabs>
       <w:jc w:val="left"/>
     </w:pPr>
-    <w:proofErr w:type="spellStart"/>
     <w:r>
-      <w:t>Savy</w:t>
+      <w:t>Savy/</w:t>
     </w:r>
-    <w:proofErr w:type="spellEnd"/>
     <w:r>
-      <w:t>/</w:t>
-    </w:r>
-    <w:proofErr w:type="spellStart"/>
-    <w:r>
-      <w:t>Keumeneuk</w:t>
-    </w:r>
-    <w:proofErr w:type="spellEnd"/>
-    <w:r>
-      <w:t>/</w:t>
+      <w:t>Keumeneuk/</w:t>
     </w:r>
     <w:r>
       <w:t>Mueller</w:t>
@@ -6720,15 +6724,6 @@
 </file>
 
 <file path=customXml/item2.xml><?xml version="1.0" encoding="utf-8"?>
-<?mso-contentType ?>
-<FormTemplates xmlns="http://schemas.microsoft.com/sharepoint/v3/contenttype/forms">
-  <Display>DocumentLibraryForm</Display>
-  <Edit>AssetEditForm</Edit>
-  <New>DocumentLibraryForm</New>
-</FormTemplates>
-</file>
-
-<file path=customXml/item3.xml><?xml version="1.0" encoding="utf-8"?>
 <outs:outSpaceData xmlns:outs="http://schemas.microsoft.com/office/2009/outspace/metadata">
   <outs:relatedDates/>
   <outs:relatedDocuments/>
@@ -6736,6 +6731,15 @@
   <propertyMetadataList xmlns="http://schemas.microsoft.com/office/2009/outspace/metadata"/>
   <outs:corruptMetadataWasLost/>
 </outs:outSpaceData>
+</file>
+
+<file path=customXml/item3.xml><?xml version="1.0" encoding="utf-8"?>
+<?mso-contentType ?>
+<FormTemplates xmlns="http://schemas.microsoft.com/sharepoint/v3/contenttype/forms">
+  <Display>DocumentLibraryForm</Display>
+  <Edit>AssetEditForm</Edit>
+  <New>DocumentLibraryForm</New>
+</FormTemplates>
 </file>
 
 <file path=customXml/item4.xml><?xml version="1.0" encoding="utf-8"?>
@@ -6751,6 +6755,14 @@
 </file>
 
 <file path=customXml/itemProps2.xml><?xml version="1.0" encoding="utf-8"?>
+<ds:datastoreItem xmlns:ds="http://schemas.openxmlformats.org/officeDocument/2006/customXml" ds:itemID="{00D242DE-FD3E-4AF6-B22B-0478C246FE4F}">
+  <ds:schemaRefs>
+    <ds:schemaRef ds:uri="http://schemas.microsoft.com/office/2009/outspace/metadata"/>
+  </ds:schemaRefs>
+</ds:datastoreItem>
+</file>
+
+<file path=customXml/itemProps3.xml><?xml version="1.0" encoding="utf-8"?>
 <ds:datastoreItem xmlns:ds="http://schemas.openxmlformats.org/officeDocument/2006/customXml" ds:itemID="{C51A7D67-D648-4B75-A4AF-60AAA0A38EA2}">
   <ds:schemaRefs>
     <ds:schemaRef ds:uri="http://schemas.microsoft.com/sharepoint/v3/contenttype/forms"/>
@@ -6758,16 +6770,8 @@
 </ds:datastoreItem>
 </file>
 
-<file path=customXml/itemProps3.xml><?xml version="1.0" encoding="utf-8"?>
-<ds:datastoreItem xmlns:ds="http://schemas.openxmlformats.org/officeDocument/2006/customXml" ds:itemID="{00D242DE-FD3E-4AF6-B22B-0478C246FE4F}">
-  <ds:schemaRefs>
-    <ds:schemaRef ds:uri="http://schemas.microsoft.com/office/2009/outspace/metadata"/>
-  </ds:schemaRefs>
-</ds:datastoreItem>
-</file>
-
 <file path=customXml/itemProps4.xml><?xml version="1.0" encoding="utf-8"?>
-<ds:datastoreItem xmlns:ds="http://schemas.openxmlformats.org/officeDocument/2006/customXml" ds:itemID="{E546C481-E559-4FEF-9341-6BE6821770C9}">
+<ds:datastoreItem xmlns:ds="http://schemas.openxmlformats.org/officeDocument/2006/customXml" ds:itemID="{422CB6F2-F2B3-4C3B-882B-A88CD193451B}">
   <ds:schemaRefs>
     <ds:schemaRef ds:uri="http://schemas.openxmlformats.org/officeDocument/2006/bibliography"/>
   </ds:schemaRefs>

</xml_diff>